<commit_message>
opleiding => education in register api en RegisterPage
</commit_message>
<xml_diff>
--- a/documentatie/SWOT-analyse/visualisatie prototype Campus Games.docx
+++ b/documentatie/SWOT-analyse/visualisatie prototype Campus Games.docx
@@ -45,7 +45,21 @@
           <w:sz w:val="32"/>
           <w:szCs w:val="32"/>
         </w:rPr>
-        <w:t xml:space="preserve"> kaartspel, hiervan hebben we al een front- en </w:t>
+        <w:t xml:space="preserve"> kaartspel, hiervan hebben we al een</w:t>
+      </w:r>
+      <w:r>
+        <w:rPr>
+          <w:sz w:val="32"/>
+          <w:szCs w:val="32"/>
+        </w:rPr>
+        <w:t xml:space="preserve"> basis</w:t>
+      </w:r>
+      <w:r>
+        <w:rPr>
+          <w:sz w:val="32"/>
+          <w:szCs w:val="32"/>
+        </w:rPr>
+        <w:t xml:space="preserve"> front- en </w:t>
       </w:r>
       <w:proofErr w:type="spellStart"/>
       <w:r>
@@ -224,7 +238,21 @@
           <w:sz w:val="32"/>
           <w:szCs w:val="32"/>
         </w:rPr>
-        <w:t xml:space="preserve"> Card Game” te klikken bovenin het scherm.</w:t>
+        <w:t xml:space="preserve"> Card Game” te klikken </w:t>
+      </w:r>
+      <w:r>
+        <w:rPr>
+          <w:sz w:val="32"/>
+          <w:szCs w:val="32"/>
+        </w:rPr>
+        <w:t>boven in</w:t>
+      </w:r>
+      <w:r>
+        <w:rPr>
+          <w:sz w:val="32"/>
+          <w:szCs w:val="32"/>
+        </w:rPr>
+        <w:t xml:space="preserve"> het scherm.</w:t>
       </w:r>
     </w:p>
     <w:p>
@@ -650,14 +678,202 @@
     </w:p>
     <w:p>
       <w:pPr>
+        <w:rPr>
+          <w:sz w:val="32"/>
+          <w:szCs w:val="32"/>
+        </w:rPr>
+      </w:pPr>
+    </w:p>
+    <w:p>
+      <w:pPr>
         <w:pStyle w:val="Heading1"/>
       </w:pPr>
       <w:r>
+        <w:lastRenderedPageBreak/>
         <w:t>Inloggen/ registreren</w:t>
       </w:r>
     </w:p>
     <w:p/>
-    <w:p/>
+    <w:p>
+      <w:r>
+        <w:drawing>
+          <wp:inline distT="0" distB="0" distL="0" distR="0" wp14:anchorId="48E076F1" wp14:editId="4D8DC13B">
+            <wp:extent cx="5731510" cy="3001010"/>
+            <wp:effectExtent l="0" t="0" r="2540" b="8890"/>
+            <wp:docPr id="1986316337" name="Picture 1" descr="A screen shot of a computer&#10;&#10;AI-generated content may be incorrect."/>
+            <wp:cNvGraphicFramePr>
+              <a:graphicFrameLocks xmlns:a="http://schemas.openxmlformats.org/drawingml/2006/main" noChangeAspect="1"/>
+            </wp:cNvGraphicFramePr>
+            <a:graphic xmlns:a="http://schemas.openxmlformats.org/drawingml/2006/main">
+              <a:graphicData uri="http://schemas.openxmlformats.org/drawingml/2006/picture">
+                <pic:pic xmlns:pic="http://schemas.openxmlformats.org/drawingml/2006/picture">
+                  <pic:nvPicPr>
+                    <pic:cNvPr id="1986316337" name="Picture 1" descr="A screen shot of a computer&#10;&#10;AI-generated content may be incorrect."/>
+                    <pic:cNvPicPr/>
+                  </pic:nvPicPr>
+                  <pic:blipFill>
+                    <a:blip r:embed="rId9"/>
+                    <a:stretch>
+                      <a:fillRect/>
+                    </a:stretch>
+                  </pic:blipFill>
+                  <pic:spPr>
+                    <a:xfrm>
+                      <a:off x="0" y="0"/>
+                      <a:ext cx="5731510" cy="3001010"/>
+                    </a:xfrm>
+                    <a:prstGeom prst="rect">
+                      <a:avLst/>
+                    </a:prstGeom>
+                  </pic:spPr>
+                </pic:pic>
+              </a:graphicData>
+            </a:graphic>
+          </wp:inline>
+        </w:drawing>
+      </w:r>
+    </w:p>
+    <w:p>
+      <w:pPr>
+        <w:rPr>
+          <w:sz w:val="32"/>
+          <w:szCs w:val="32"/>
+        </w:rPr>
+      </w:pPr>
+      <w:r>
+        <w:rPr>
+          <w:sz w:val="32"/>
+          <w:szCs w:val="32"/>
+        </w:rPr>
+        <w:t>Dit is de pagina waar gebruikers kunnen inloggen, voorlopig is het zo basic mogelijk om de functionaliteit te kunnen garanderen.</w:t>
+      </w:r>
+    </w:p>
+    <w:p>
+      <w:pPr>
+        <w:rPr>
+          <w:sz w:val="32"/>
+          <w:szCs w:val="32"/>
+        </w:rPr>
+      </w:pPr>
+      <w:r>
+        <w:rPr>
+          <w:sz w:val="32"/>
+          <w:szCs w:val="32"/>
+        </w:rPr>
+        <w:t>Er is ook een link naar de pagina waar je je kan registreren.</w:t>
+      </w:r>
+    </w:p>
+    <w:p>
+      <w:pPr>
+        <w:rPr>
+          <w:sz w:val="32"/>
+          <w:szCs w:val="32"/>
+        </w:rPr>
+      </w:pPr>
+      <w:r>
+        <w:rPr>
+          <w:sz w:val="32"/>
+          <w:szCs w:val="32"/>
+        </w:rPr>
+        <w:br w:type="page"/>
+      </w:r>
+    </w:p>
+    <w:p>
+      <w:pPr>
+        <w:rPr>
+          <w:sz w:val="32"/>
+          <w:szCs w:val="32"/>
+        </w:rPr>
+      </w:pPr>
+      <w:r>
+        <w:rPr>
+          <w:sz w:val="32"/>
+          <w:szCs w:val="32"/>
+        </w:rPr>
+        <w:lastRenderedPageBreak/>
+        <w:drawing>
+          <wp:inline distT="0" distB="0" distL="0" distR="0" wp14:anchorId="6E6462CA" wp14:editId="48CAACB8">
+            <wp:extent cx="5731510" cy="3003550"/>
+            <wp:effectExtent l="0" t="0" r="2540" b="6350"/>
+            <wp:docPr id="400881780" name="Picture 1" descr="A screenshot of a computer&#10;&#10;AI-generated content may be incorrect."/>
+            <wp:cNvGraphicFramePr>
+              <a:graphicFrameLocks xmlns:a="http://schemas.openxmlformats.org/drawingml/2006/main" noChangeAspect="1"/>
+            </wp:cNvGraphicFramePr>
+            <a:graphic xmlns:a="http://schemas.openxmlformats.org/drawingml/2006/main">
+              <a:graphicData uri="http://schemas.openxmlformats.org/drawingml/2006/picture">
+                <pic:pic xmlns:pic="http://schemas.openxmlformats.org/drawingml/2006/picture">
+                  <pic:nvPicPr>
+                    <pic:cNvPr id="400881780" name="Picture 1" descr="A screenshot of a computer&#10;&#10;AI-generated content may be incorrect."/>
+                    <pic:cNvPicPr/>
+                  </pic:nvPicPr>
+                  <pic:blipFill>
+                    <a:blip r:embed="rId10"/>
+                    <a:stretch>
+                      <a:fillRect/>
+                    </a:stretch>
+                  </pic:blipFill>
+                  <pic:spPr>
+                    <a:xfrm>
+                      <a:off x="0" y="0"/>
+                      <a:ext cx="5731510" cy="3003550"/>
+                    </a:xfrm>
+                    <a:prstGeom prst="rect">
+                      <a:avLst/>
+                    </a:prstGeom>
+                  </pic:spPr>
+                </pic:pic>
+              </a:graphicData>
+            </a:graphic>
+          </wp:inline>
+        </w:drawing>
+      </w:r>
+    </w:p>
+    <w:p>
+      <w:pPr>
+        <w:rPr>
+          <w:sz w:val="32"/>
+          <w:szCs w:val="32"/>
+        </w:rPr>
+      </w:pPr>
+      <w:r>
+        <w:rPr>
+          <w:sz w:val="32"/>
+          <w:szCs w:val="32"/>
+        </w:rPr>
+        <w:t xml:space="preserve">Hier kunnen er accounts aangemaakt worden, je geeft een gebruikersnaam in, je selecteert je studiegebied uit het </w:t>
+      </w:r>
+      <w:proofErr w:type="spellStart"/>
+      <w:r>
+        <w:rPr>
+          <w:sz w:val="32"/>
+          <w:szCs w:val="32"/>
+        </w:rPr>
+        <w:t>dropdown</w:t>
+      </w:r>
+      <w:proofErr w:type="spellEnd"/>
+      <w:r>
+        <w:rPr>
+          <w:sz w:val="32"/>
+          <w:szCs w:val="32"/>
+        </w:rPr>
+        <w:t xml:space="preserve">-menu en typt een wachtwoord naar keuze in. </w:t>
+      </w:r>
+    </w:p>
+    <w:p>
+      <w:pPr>
+        <w:rPr>
+          <w:sz w:val="32"/>
+          <w:szCs w:val="32"/>
+        </w:rPr>
+      </w:pPr>
+      <w:r>
+        <w:rPr>
+          <w:sz w:val="32"/>
+          <w:szCs w:val="32"/>
+        </w:rPr>
+        <w:t>Deze pagina is voorlopig enkel bereikbaar via de link op de login-pagina.</w:t>
+      </w:r>
+    </w:p>
     <w:sectPr>
       <w:pgSz w:w="11906" w:h="16838"/>
       <w:pgMar w:top="1440" w:right="1440" w:bottom="1440" w:left="1440" w:header="708" w:footer="708" w:gutter="0"/>

</xml_diff>

<commit_message>
update SWOT prototype (documentatie)
</commit_message>
<xml_diff>
--- a/documentatie/SWOT-analyse/visualisatie prototype Campus Games.docx
+++ b/documentatie/SWOT-analyse/visualisatie prototype Campus Games.docx
@@ -104,6 +104,9 @@
     </w:p>
     <w:p>
       <w:r>
+        <w:rPr>
+          <w:noProof/>
+        </w:rPr>
         <w:drawing>
           <wp:inline distT="0" distB="0" distL="0" distR="0" wp14:anchorId="4A86DFEA" wp14:editId="462D2554">
             <wp:extent cx="5731510" cy="2999105"/>
@@ -274,6 +277,9 @@
     </w:p>
     <w:p>
       <w:r>
+        <w:rPr>
+          <w:noProof/>
+        </w:rPr>
         <w:drawing>
           <wp:anchor distT="0" distB="0" distL="114300" distR="114300" simplePos="0" relativeHeight="251658240" behindDoc="0" locked="0" layoutInCell="1" allowOverlap="1" wp14:anchorId="59F463EA" wp14:editId="183A660F">
             <wp:simplePos x="0" y="0"/>
@@ -452,11 +458,14 @@
     </w:p>
     <w:p>
       <w:r>
+        <w:rPr>
+          <w:noProof/>
+        </w:rPr>
         <w:drawing>
-          <wp:inline distT="0" distB="0" distL="0" distR="0" wp14:anchorId="090761E7" wp14:editId="6C46C3D4">
-            <wp:extent cx="5731510" cy="2992120"/>
+          <wp:inline distT="0" distB="0" distL="0" distR="0" wp14:anchorId="0A2712B7" wp14:editId="19D4AC56">
+            <wp:extent cx="5731510" cy="2819400"/>
             <wp:effectExtent l="0" t="0" r="2540" b="0"/>
-            <wp:docPr id="1914535683" name="Picture 1"/>
+            <wp:docPr id="1500463516" name="Picture 1"/>
             <wp:cNvGraphicFramePr>
               <a:graphicFrameLocks xmlns:a="http://schemas.openxmlformats.org/drawingml/2006/main" noChangeAspect="1"/>
             </wp:cNvGraphicFramePr>
@@ -464,23 +473,36 @@
               <a:graphicData uri="http://schemas.openxmlformats.org/drawingml/2006/picture">
                 <pic:pic xmlns:pic="http://schemas.openxmlformats.org/drawingml/2006/picture">
                   <pic:nvPicPr>
-                    <pic:cNvPr id="1914535683" name=""/>
-                    <pic:cNvPicPr/>
+                    <pic:cNvPr id="0" name="Picture 1"/>
+                    <pic:cNvPicPr>
+                      <a:picLocks noChangeAspect="1" noChangeArrowheads="1"/>
+                    </pic:cNvPicPr>
                   </pic:nvPicPr>
                   <pic:blipFill>
-                    <a:blip r:embed="rId7"/>
+                    <a:blip r:embed="rId7" cstate="print">
+                      <a:extLst>
+                        <a:ext uri="{28A0092B-C50C-407E-A947-70E740481C1C}">
+                          <a14:useLocalDpi xmlns:a14="http://schemas.microsoft.com/office/drawing/2010/main" val="0"/>
+                        </a:ext>
+                      </a:extLst>
+                    </a:blip>
+                    <a:srcRect/>
                     <a:stretch>
                       <a:fillRect/>
                     </a:stretch>
                   </pic:blipFill>
-                  <pic:spPr>
+                  <pic:spPr bwMode="auto">
                     <a:xfrm>
                       <a:off x="0" y="0"/>
-                      <a:ext cx="5731510" cy="2992120"/>
+                      <a:ext cx="5731510" cy="2819400"/>
                     </a:xfrm>
                     <a:prstGeom prst="rect">
                       <a:avLst/>
                     </a:prstGeom>
+                    <a:noFill/>
+                    <a:ln>
+                      <a:noFill/>
+                    </a:ln>
                   </pic:spPr>
                 </pic:pic>
               </a:graphicData>
@@ -562,6 +584,9 @@
     </w:p>
     <w:p>
       <w:r>
+        <w:rPr>
+          <w:noProof/>
+        </w:rPr>
         <w:drawing>
           <wp:inline distT="0" distB="0" distL="0" distR="0" wp14:anchorId="4933D019" wp14:editId="52CEBF53">
             <wp:extent cx="5731510" cy="3005455"/>
@@ -696,6 +721,9 @@
     <w:p/>
     <w:p>
       <w:r>
+        <w:rPr>
+          <w:noProof/>
+        </w:rPr>
         <w:drawing>
           <wp:inline distT="0" distB="0" distL="0" distR="0" wp14:anchorId="48E076F1" wp14:editId="4D8DC13B">
             <wp:extent cx="5731510" cy="3001010"/>
@@ -787,6 +815,7 @@
       </w:pPr>
       <w:r>
         <w:rPr>
+          <w:noProof/>
           <w:sz w:val="32"/>
           <w:szCs w:val="32"/>
         </w:rPr>

</xml_diff>

<commit_message>
pdf's toegevoegd van de in te dienen opdrachten process design
</commit_message>
<xml_diff>
--- a/documentatie/SWOT-analyse/visualisatie prototype Campus Games.docx
+++ b/documentatie/SWOT-analyse/visualisatie prototype Campus Games.docx
@@ -29,23 +29,7 @@
           <w:sz w:val="32"/>
           <w:szCs w:val="32"/>
         </w:rPr>
-        <w:t>Ons project is een web-</w:t>
-      </w:r>
-      <w:proofErr w:type="spellStart"/>
-      <w:r>
-        <w:rPr>
-          <w:sz w:val="32"/>
-          <w:szCs w:val="32"/>
-        </w:rPr>
-        <w:t>based</w:t>
-      </w:r>
-      <w:proofErr w:type="spellEnd"/>
-      <w:r>
-        <w:rPr>
-          <w:sz w:val="32"/>
-          <w:szCs w:val="32"/>
-        </w:rPr>
-        <w:t xml:space="preserve"> kaartspel, hiervan hebben we al een</w:t>
+        <w:t>Ons project is een web-based kaartspel, hiervan hebben we al een</w:t>
       </w:r>
       <w:r>
         <w:rPr>
@@ -59,23 +43,7 @@
           <w:sz w:val="32"/>
           <w:szCs w:val="32"/>
         </w:rPr>
-        <w:t xml:space="preserve"> front- en </w:t>
-      </w:r>
-      <w:proofErr w:type="spellStart"/>
-      <w:r>
-        <w:rPr>
-          <w:sz w:val="32"/>
-          <w:szCs w:val="32"/>
-        </w:rPr>
-        <w:t>back-end</w:t>
-      </w:r>
-      <w:proofErr w:type="spellEnd"/>
-      <w:r>
-        <w:rPr>
-          <w:sz w:val="32"/>
-          <w:szCs w:val="32"/>
-        </w:rPr>
-        <w:t xml:space="preserve"> die ervoor zorgt dat de belangrijkste functies werken. </w:t>
+        <w:t xml:space="preserve"> front- en backend die ervoor zorgt dat de belangrijkste functies werken. </w:t>
       </w:r>
     </w:p>
     <w:p>
@@ -90,7 +58,6 @@
       <w:pPr>
         <w:pStyle w:val="Heading1"/>
       </w:pPr>
-      <w:proofErr w:type="spellStart"/>
       <w:r>
         <w:t>Home</w:t>
       </w:r>
@@ -100,9 +67,11 @@
       <w:r>
         <w:t>pagina</w:t>
       </w:r>
-      <w:proofErr w:type="spellEnd"/>
-    </w:p>
-    <w:p>
+    </w:p>
+    <w:p>
+      <w:pPr>
+        <w:jc w:val="center"/>
+      </w:pPr>
       <w:r>
         <w:rPr>
           <w:noProof/>
@@ -156,15 +125,7 @@
           <w:sz w:val="32"/>
           <w:szCs w:val="32"/>
         </w:rPr>
-        <w:t xml:space="preserve">Dit is de </w:t>
-      </w:r>
-      <w:proofErr w:type="spellStart"/>
-      <w:r>
-        <w:rPr>
-          <w:sz w:val="32"/>
-          <w:szCs w:val="32"/>
-        </w:rPr>
-        <w:t>home</w:t>
+        <w:t>Dit is de home</w:t>
       </w:r>
       <w:r>
         <w:rPr>
@@ -178,70 +139,30 @@
           <w:sz w:val="32"/>
           <w:szCs w:val="32"/>
         </w:rPr>
-        <w:t>pagina</w:t>
-      </w:r>
-      <w:proofErr w:type="spellEnd"/>
-      <w:r>
-        <w:rPr>
-          <w:sz w:val="32"/>
-          <w:szCs w:val="32"/>
-        </w:rPr>
-        <w:t xml:space="preserve"> waar gebruikers op terecht komen als ze de website opzoeken, hier wordt het spel kort uitgelegd, het doel van ons project en rechts onderin zie je ook de knop voor het navigatie-menu.</w:t>
-      </w:r>
-    </w:p>
-    <w:p>
-      <w:pPr>
-        <w:rPr>
-          <w:sz w:val="32"/>
-          <w:szCs w:val="32"/>
-        </w:rPr>
-      </w:pPr>
-    </w:p>
-    <w:p>
-      <w:pPr>
-        <w:rPr>
-          <w:sz w:val="32"/>
-          <w:szCs w:val="32"/>
-        </w:rPr>
-      </w:pPr>
-      <w:r>
-        <w:rPr>
-          <w:sz w:val="32"/>
-          <w:szCs w:val="32"/>
-        </w:rPr>
-        <w:t xml:space="preserve">De gebruiker kan ook snel naar de </w:t>
-      </w:r>
-      <w:proofErr w:type="spellStart"/>
-      <w:r>
-        <w:rPr>
-          <w:sz w:val="32"/>
-          <w:szCs w:val="32"/>
-        </w:rPr>
-        <w:t>home-pagina</w:t>
-      </w:r>
-      <w:proofErr w:type="spellEnd"/>
-      <w:r>
-        <w:rPr>
-          <w:sz w:val="32"/>
-          <w:szCs w:val="32"/>
-        </w:rPr>
-        <w:t xml:space="preserve"> vanaf eender welke pagina van de site door op “</w:t>
-      </w:r>
-      <w:proofErr w:type="spellStart"/>
-      <w:r>
-        <w:rPr>
-          <w:sz w:val="32"/>
-          <w:szCs w:val="32"/>
-        </w:rPr>
-        <w:t>Vives</w:t>
-      </w:r>
-      <w:proofErr w:type="spellEnd"/>
-      <w:r>
-        <w:rPr>
-          <w:sz w:val="32"/>
-          <w:szCs w:val="32"/>
-        </w:rPr>
-        <w:t xml:space="preserve"> Card Game” te klikken </w:t>
+        <w:t>pagina waar gebruikers op terecht komen als ze de website opzoeken, hier wordt het spel kort uitgelegd, het doel van ons project en rechts onderin zie je ook de knop voor het navigatie-menu.</w:t>
+      </w:r>
+    </w:p>
+    <w:p>
+      <w:pPr>
+        <w:rPr>
+          <w:sz w:val="32"/>
+          <w:szCs w:val="32"/>
+        </w:rPr>
+      </w:pPr>
+    </w:p>
+    <w:p>
+      <w:pPr>
+        <w:rPr>
+          <w:sz w:val="32"/>
+          <w:szCs w:val="32"/>
+        </w:rPr>
+      </w:pPr>
+      <w:r>
+        <w:rPr>
+          <w:sz w:val="32"/>
+          <w:szCs w:val="32"/>
+        </w:rPr>
+        <w:t xml:space="preserve">De gebruiker kan ook snel naar de home-pagina vanaf eender welke pagina van de site door op “Vives Card Game” te klikken </w:t>
       </w:r>
       <w:r>
         <w:rPr>
@@ -457,12 +378,15 @@
       </w:r>
     </w:p>
     <w:p>
+      <w:pPr>
+        <w:jc w:val="center"/>
+      </w:pPr>
       <w:r>
         <w:rPr>
           <w:noProof/>
         </w:rPr>
         <w:drawing>
-          <wp:inline distT="0" distB="0" distL="0" distR="0" wp14:anchorId="0A2712B7" wp14:editId="19D4AC56">
+          <wp:inline distT="0" distB="0" distL="0" distR="0" wp14:anchorId="0A2712B7" wp14:editId="6B979CA4">
             <wp:extent cx="5731510" cy="2819400"/>
             <wp:effectExtent l="0" t="0" r="2540" b="0"/>
             <wp:docPr id="1500463516" name="Picture 1"/>
@@ -546,23 +470,7 @@
           <w:sz w:val="32"/>
           <w:szCs w:val="32"/>
         </w:rPr>
-        <w:t xml:space="preserve">Hier zijn alle kaarten nog hetzelfde, dit zijn voorlopige </w:t>
-      </w:r>
-      <w:proofErr w:type="spellStart"/>
-      <w:r>
-        <w:rPr>
-          <w:sz w:val="32"/>
-          <w:szCs w:val="32"/>
-        </w:rPr>
-        <w:t>placeholders</w:t>
-      </w:r>
-      <w:proofErr w:type="spellEnd"/>
-      <w:r>
-        <w:rPr>
-          <w:sz w:val="32"/>
-          <w:szCs w:val="32"/>
-        </w:rPr>
-        <w:t xml:space="preserve"> die nog zullen vervangen worden door echte kaarten als die er zijn.</w:t>
+        <w:t>Hier zijn alle kaarten nog hetzelfde, dit zijn voorlopige placeholders die nog zullen vervangen worden door echte kaarten als die er zijn.</w:t>
       </w:r>
     </w:p>
     <w:p>
@@ -583,15 +491,18 @@
       </w:r>
     </w:p>
     <w:p>
+      <w:pPr>
+        <w:jc w:val="center"/>
+      </w:pPr>
       <w:r>
         <w:rPr>
           <w:noProof/>
         </w:rPr>
         <w:drawing>
-          <wp:inline distT="0" distB="0" distL="0" distR="0" wp14:anchorId="4933D019" wp14:editId="52CEBF53">
-            <wp:extent cx="5731510" cy="3005455"/>
+          <wp:inline distT="0" distB="0" distL="0" distR="0" wp14:anchorId="17A3DE39" wp14:editId="62261F9C">
+            <wp:extent cx="5731510" cy="5405755"/>
             <wp:effectExtent l="0" t="0" r="2540" b="4445"/>
-            <wp:docPr id="239414414" name="Picture 1" descr="A white background with red text&#10;&#10;AI-generated content may be incorrect."/>
+            <wp:docPr id="291075618" name="Picture 1"/>
             <wp:cNvGraphicFramePr>
               <a:graphicFrameLocks xmlns:a="http://schemas.openxmlformats.org/drawingml/2006/main" noChangeAspect="1"/>
             </wp:cNvGraphicFramePr>
@@ -599,23 +510,36 @@
               <a:graphicData uri="http://schemas.openxmlformats.org/drawingml/2006/picture">
                 <pic:pic xmlns:pic="http://schemas.openxmlformats.org/drawingml/2006/picture">
                   <pic:nvPicPr>
-                    <pic:cNvPr id="239414414" name="Picture 1" descr="A white background with red text&#10;&#10;AI-generated content may be incorrect."/>
-                    <pic:cNvPicPr/>
+                    <pic:cNvPr id="0" name="Picture 1"/>
+                    <pic:cNvPicPr>
+                      <a:picLocks noChangeAspect="1" noChangeArrowheads="1"/>
+                    </pic:cNvPicPr>
                   </pic:nvPicPr>
                   <pic:blipFill>
-                    <a:blip r:embed="rId8"/>
+                    <a:blip r:embed="rId8">
+                      <a:extLst>
+                        <a:ext uri="{28A0092B-C50C-407E-A947-70E740481C1C}">
+                          <a14:useLocalDpi xmlns:a14="http://schemas.microsoft.com/office/drawing/2010/main" val="0"/>
+                        </a:ext>
+                      </a:extLst>
+                    </a:blip>
+                    <a:srcRect/>
                     <a:stretch>
                       <a:fillRect/>
                     </a:stretch>
                   </pic:blipFill>
-                  <pic:spPr>
+                  <pic:spPr bwMode="auto">
                     <a:xfrm>
                       <a:off x="0" y="0"/>
-                      <a:ext cx="5731510" cy="3005455"/>
+                      <a:ext cx="5731510" cy="5405755"/>
                     </a:xfrm>
                     <a:prstGeom prst="rect">
                       <a:avLst/>
                     </a:prstGeom>
+                    <a:noFill/>
+                    <a:ln>
+                      <a:noFill/>
+                    </a:ln>
                   </pic:spPr>
                 </pic:pic>
               </a:graphicData>
@@ -675,6 +599,7 @@
         <w:pStyle w:val="Heading1"/>
       </w:pPr>
       <w:r>
+        <w:lastRenderedPageBreak/>
         <w:t>Battle-/ shop-pagina</w:t>
       </w:r>
     </w:p>
@@ -714,12 +639,14 @@
         <w:pStyle w:val="Heading1"/>
       </w:pPr>
       <w:r>
-        <w:lastRenderedPageBreak/>
         <w:t>Inloggen/ registreren</w:t>
       </w:r>
     </w:p>
     <w:p/>
     <w:p>
+      <w:pPr>
+        <w:jc w:val="center"/>
+      </w:pPr>
       <w:r>
         <w:rPr>
           <w:noProof/>
@@ -808,6 +735,7 @@
     </w:p>
     <w:p>
       <w:pPr>
+        <w:jc w:val="center"/>
         <w:rPr>
           <w:sz w:val="32"/>
           <w:szCs w:val="32"/>
@@ -869,23 +797,7 @@
           <w:sz w:val="32"/>
           <w:szCs w:val="32"/>
         </w:rPr>
-        <w:t xml:space="preserve">Hier kunnen er accounts aangemaakt worden, je geeft een gebruikersnaam in, je selecteert je studiegebied uit het </w:t>
-      </w:r>
-      <w:proofErr w:type="spellStart"/>
-      <w:r>
-        <w:rPr>
-          <w:sz w:val="32"/>
-          <w:szCs w:val="32"/>
-        </w:rPr>
-        <w:t>dropdown</w:t>
-      </w:r>
-      <w:proofErr w:type="spellEnd"/>
-      <w:r>
-        <w:rPr>
-          <w:sz w:val="32"/>
-          <w:szCs w:val="32"/>
-        </w:rPr>
-        <w:t xml:space="preserve">-menu en typt een wachtwoord naar keuze in. </w:t>
+        <w:t xml:space="preserve">Hier kunnen er accounts aangemaakt worden, je geeft een gebruikersnaam in, je selecteert je studiegebied uit het dropdown-menu en typt een wachtwoord naar keuze in. </w:t>
       </w:r>
     </w:p>
     <w:p>

</xml_diff>